<commit_message>
Presentación 1 - Taller de Grado
Documento que se presentó por primera vez en taller de grado 1.
</commit_message>
<xml_diff>
--- a/Entrevistas IdentiFour.docx
+++ b/Entrevistas IdentiFour.docx
@@ -4,7 +4,13 @@
   <w:body>
     <w:p>
       <w:pPr>
-        <w:jc w:val="center"/>
+        <w:rPr>
+          <w:b/>
+        </w:rPr>
+      </w:pPr>
+    </w:p>
+    <w:p>
+      <w:pPr>
         <w:rPr>
           <w:b/>
         </w:rPr>
@@ -18,24 +24,330 @@
     </w:p>
     <w:p>
       <w:pPr>
-        <w:rPr>
-          <w:b/>
-        </w:rPr>
-      </w:pPr>
-      <w:proofErr w:type="gramStart"/>
-      <w:r>
-        <w:rPr>
-          <w:b/>
-        </w:rPr>
-        <w:t>Preguntas :</w:t>
-      </w:r>
-      <w:proofErr w:type="gramEnd"/>
-      <w:r>
-        <w:rPr>
-          <w:b/>
+        <w:pStyle w:val="Sinespaciado"/>
+        <w:rPr>
+          <w:lang w:val="es-BO"/>
+        </w:rPr>
+      </w:pPr>
+      <w:r>
+        <w:rPr>
+          <w:b/>
+          <w:lang w:val="es-BO"/>
+        </w:rPr>
+        <w:t>Lugar:</w:t>
+      </w:r>
+      <w:r>
+        <w:rPr>
+          <w:lang w:val="es-BO"/>
+        </w:rPr>
+        <w:t xml:space="preserve"> Condominio “Valeria”</w:t>
+      </w:r>
+    </w:p>
+    <w:p>
+      <w:pPr>
+        <w:pStyle w:val="Sinespaciado"/>
+        <w:rPr>
+          <w:lang w:val="es-BO"/>
+        </w:rPr>
+      </w:pPr>
+      <w:r>
+        <w:rPr>
+          <w:b/>
+          <w:lang w:val="es-BO"/>
+        </w:rPr>
+        <w:t>Duración</w:t>
+      </w:r>
+      <w:r>
+        <w:rPr>
+          <w:lang w:val="es-BO"/>
+        </w:rPr>
+        <w:t>: 30 minutos</w:t>
+      </w:r>
+    </w:p>
+    <w:p>
+      <w:pPr>
+        <w:pStyle w:val="Sinespaciado"/>
+        <w:rPr>
+          <w:b/>
+          <w:lang w:val="es-BO"/>
+        </w:rPr>
+      </w:pPr>
+      <w:r>
+        <w:rPr>
+          <w:b/>
+          <w:lang w:val="es-BO"/>
+        </w:rPr>
+        <w:t>Datos  de la Empresa</w:t>
+      </w:r>
+    </w:p>
+    <w:p>
+      <w:pPr>
+        <w:pStyle w:val="Sinespaciado"/>
+        <w:rPr>
+          <w:lang w:val="es-BO"/>
+        </w:rPr>
+      </w:pPr>
+      <w:r>
+        <w:rPr>
+          <w:b/>
+          <w:lang w:val="es-BO"/>
+        </w:rPr>
+        <w:t>Nombre:</w:t>
+      </w:r>
+      <w:r>
+        <w:rPr>
+          <w:lang w:val="es-BO"/>
+        </w:rPr>
+        <w:t xml:space="preserve">   </w:t>
+      </w:r>
+      <w:r>
+        <w:rPr>
+          <w:lang w:val="es-BO"/>
+        </w:rPr>
+        <w:tab/>
+        <w:t>Valeria</w:t>
+      </w:r>
+    </w:p>
+    <w:p>
+      <w:pPr>
+        <w:pStyle w:val="Sinespaciado"/>
+        <w:rPr>
+          <w:lang w:val="es-BO"/>
+        </w:rPr>
+      </w:pPr>
+      <w:r>
+        <w:rPr>
+          <w:b/>
+          <w:lang w:val="es-BO"/>
+        </w:rPr>
+        <w:t>(  * ) Privada</w:t>
+      </w:r>
+      <w:r>
+        <w:rPr>
+          <w:lang w:val="es-BO"/>
+        </w:rPr>
+        <w:t xml:space="preserve">               (  ) Estatal</w:t>
+      </w:r>
+    </w:p>
+    <w:p>
+      <w:pPr>
+        <w:pStyle w:val="Sinespaciado"/>
+        <w:rPr>
+          <w:b/>
+          <w:lang w:val="es-BO"/>
+        </w:rPr>
+      </w:pPr>
+      <w:r>
+        <w:rPr>
+          <w:b/>
+          <w:lang w:val="es-BO"/>
+        </w:rPr>
+        <w:t>Datos del Entrevistado</w:t>
+      </w:r>
+    </w:p>
+    <w:p>
+      <w:pPr>
+        <w:pStyle w:val="Sinespaciado"/>
+        <w:rPr>
+          <w:lang w:val="es-BO"/>
+        </w:rPr>
+      </w:pPr>
+      <w:r>
+        <w:rPr>
+          <w:b/>
+          <w:lang w:val="es-BO"/>
+        </w:rPr>
+        <w:t>Nombre:</w:t>
+      </w:r>
+      <w:r>
+        <w:rPr>
+          <w:lang w:val="es-BO"/>
+        </w:rPr>
+        <w:t xml:space="preserve"> Sr</w:t>
+      </w:r>
+      <w:r>
+        <w:rPr>
+          <w:lang w:val="es-BO"/>
+        </w:rPr>
+        <w:t xml:space="preserve">. </w:t>
+      </w:r>
+      <w:r>
+        <w:rPr>
+          <w:lang w:val="es-BO"/>
+        </w:rPr>
+        <w:t xml:space="preserve">Carlos </w:t>
+      </w:r>
+      <w:proofErr w:type="spellStart"/>
+      <w:r>
+        <w:rPr>
+          <w:lang w:val="es-BO"/>
+        </w:rPr>
+        <w:t>Medinacelli</w:t>
+      </w:r>
+      <w:proofErr w:type="spellEnd"/>
+      <w:r>
+        <w:rPr>
+          <w:lang w:val="es-BO"/>
         </w:rPr>
         <w:t xml:space="preserve"> </w:t>
       </w:r>
+      <w:proofErr w:type="spellStart"/>
+      <w:r>
+        <w:rPr>
+          <w:lang w:val="es-BO"/>
+        </w:rPr>
+        <w:t>Claure</w:t>
+      </w:r>
+      <w:proofErr w:type="spellEnd"/>
+    </w:p>
+    <w:p>
+      <w:pPr>
+        <w:pStyle w:val="Sinespaciado"/>
+        <w:rPr>
+          <w:lang w:val="es-BO"/>
+        </w:rPr>
+      </w:pPr>
+      <w:r>
+        <w:rPr>
+          <w:b/>
+          <w:lang w:val="es-BO"/>
+        </w:rPr>
+        <w:t>Cargo:</w:t>
+      </w:r>
+      <w:r>
+        <w:rPr>
+          <w:lang w:val="es-BO"/>
+        </w:rPr>
+        <w:t xml:space="preserve"> </w:t>
+      </w:r>
+      <w:r>
+        <w:rPr>
+          <w:lang w:val="es-BO"/>
+        </w:rPr>
+        <w:t>Administrador del Condominio</w:t>
+      </w:r>
+    </w:p>
+    <w:p>
+      <w:pPr>
+        <w:pStyle w:val="Sinespaciado"/>
+        <w:rPr>
+          <w:b/>
+          <w:lang w:val="es-BO"/>
+        </w:rPr>
+      </w:pPr>
+      <w:r>
+        <w:rPr>
+          <w:b/>
+          <w:lang w:val="es-BO"/>
+        </w:rPr>
+        <w:t>Datos de</w:t>
+      </w:r>
+      <w:r>
+        <w:rPr>
+          <w:b/>
+          <w:lang w:val="es-BO"/>
+        </w:rPr>
+        <w:t xml:space="preserve"> </w:t>
+      </w:r>
+      <w:r>
+        <w:rPr>
+          <w:b/>
+          <w:lang w:val="es-BO"/>
+        </w:rPr>
+        <w:t>l</w:t>
+      </w:r>
+      <w:r>
+        <w:rPr>
+          <w:b/>
+          <w:lang w:val="es-BO"/>
+        </w:rPr>
+        <w:t>os</w:t>
+      </w:r>
+      <w:r>
+        <w:rPr>
+          <w:b/>
+          <w:lang w:val="es-BO"/>
+        </w:rPr>
+        <w:t xml:space="preserve"> Entrevistador</w:t>
+      </w:r>
+      <w:r>
+        <w:rPr>
+          <w:b/>
+          <w:lang w:val="es-BO"/>
+        </w:rPr>
+        <w:t>es</w:t>
+      </w:r>
+    </w:p>
+    <w:p>
+      <w:pPr>
+        <w:pStyle w:val="Sinespaciado"/>
+        <w:rPr>
+          <w:lang w:val="es-BO"/>
+        </w:rPr>
+      </w:pPr>
+      <w:r>
+        <w:rPr>
+          <w:b/>
+          <w:lang w:val="es-BO"/>
+        </w:rPr>
+        <w:t>Nombre</w:t>
+      </w:r>
+      <w:r>
+        <w:rPr>
+          <w:b/>
+          <w:lang w:val="es-BO"/>
+        </w:rPr>
+        <w:t>s</w:t>
+      </w:r>
+      <w:r>
+        <w:rPr>
+          <w:b/>
+          <w:lang w:val="es-BO"/>
+        </w:rPr>
+        <w:t>:</w:t>
+      </w:r>
+      <w:r>
+        <w:rPr>
+          <w:lang w:val="es-BO"/>
+        </w:rPr>
+        <w:t xml:space="preserve"> </w:t>
+      </w:r>
+      <w:r>
+        <w:rPr>
+          <w:lang w:val="es-BO"/>
+        </w:rPr>
+        <w:t xml:space="preserve">Juan Milton Chambi Mendoza y Bismarck </w:t>
+      </w:r>
+      <w:proofErr w:type="spellStart"/>
+      <w:r>
+        <w:rPr>
+          <w:lang w:val="es-BO"/>
+        </w:rPr>
+        <w:t>Villca</w:t>
+      </w:r>
+      <w:proofErr w:type="spellEnd"/>
+      <w:r>
+        <w:rPr>
+          <w:lang w:val="es-BO"/>
+        </w:rPr>
+        <w:t xml:space="preserve"> </w:t>
+      </w:r>
+      <w:proofErr w:type="spellStart"/>
+      <w:r>
+        <w:rPr>
+          <w:lang w:val="es-BO"/>
+        </w:rPr>
+        <w:t>Soliz</w:t>
+      </w:r>
+      <w:proofErr w:type="spellEnd"/>
+    </w:p>
+    <w:p>
+      <w:pPr>
+        <w:rPr>
+          <w:b/>
+          <w:lang w:val="es-BO"/>
+        </w:rPr>
+      </w:pPr>
     </w:p>
     <w:p>
       <w:pPr>
@@ -49,7 +361,22 @@
         </w:rPr>
       </w:pPr>
       <w:r>
-        <w:t>¿Cuál es su nombre?</w:t>
+        <w:rPr>
+          <w:b/>
+        </w:rPr>
+        <w:t>¿Qué tiempo trabaja en este lugar?</w:t>
+      </w:r>
+    </w:p>
+    <w:p>
+      <w:pPr>
+        <w:pStyle w:val="Prrafodelista"/>
+        <w:ind w:left="360"/>
+      </w:pPr>
+      <w:r>
+        <w:t>Trabajo 4</w:t>
+      </w:r>
+      <w:r>
+        <w:t xml:space="preserve"> años.</w:t>
       </w:r>
     </w:p>
     <w:p>
@@ -64,7 +391,28 @@
         </w:rPr>
       </w:pPr>
       <w:r>
-        <w:t>¿Cuál es su cargo?</w:t>
+        <w:rPr>
+          <w:b/>
+        </w:rPr>
+        <w:t>Podría contarme sobre este lugar</w:t>
+      </w:r>
+    </w:p>
+    <w:p>
+      <w:pPr>
+        <w:pStyle w:val="Prrafodelista"/>
+        <w:ind w:left="360"/>
+      </w:pPr>
+      <w:r>
+        <w:t>El Condominio se caracteriza por ser un lugar un poco alejado de la ciudad, y en este se tiene piscinas, parques públicos y privados, canchas</w:t>
+      </w:r>
+      <w:r>
+        <w:t>, jardines, las aceras de las viviendas son grandes, parque infantil</w:t>
+      </w:r>
+      <w:r>
+        <w:t>.</w:t>
+      </w:r>
+      <w:r>
+        <w:t xml:space="preserve"> Son 3500 metros cuadrado.</w:t>
       </w:r>
     </w:p>
     <w:p>
@@ -79,7 +427,40 @@
         </w:rPr>
       </w:pPr>
       <w:r>
-        <w:t>¿A qué se dedica usted?</w:t>
+        <w:rPr>
+          <w:b/>
+        </w:rPr>
+        <w:t xml:space="preserve">¿Qué cantidad de </w:t>
+      </w:r>
+      <w:r>
+        <w:rPr>
+          <w:b/>
+        </w:rPr>
+        <w:t xml:space="preserve">familias </w:t>
+      </w:r>
+      <w:r>
+        <w:rPr>
+          <w:b/>
+        </w:rPr>
+        <w:t xml:space="preserve">viven </w:t>
+      </w:r>
+      <w:r>
+        <w:rPr>
+          <w:b/>
+        </w:rPr>
+        <w:t>en este lugar?</w:t>
+      </w:r>
+    </w:p>
+    <w:p>
+      <w:pPr>
+        <w:pStyle w:val="Prrafodelista"/>
+        <w:ind w:left="360"/>
+      </w:pPr>
+      <w:r>
+        <w:t>Se tien</w:t>
+      </w:r>
+      <w:r>
+        <w:t>e 31 familias vivientes.</w:t>
       </w:r>
     </w:p>
     <w:p>
@@ -94,7 +475,49 @@
         </w:rPr>
       </w:pPr>
       <w:r>
-        <w:t>¿Qué tiempo trabaja en este lugar?</w:t>
+        <w:rPr>
+          <w:b/>
+        </w:rPr>
+        <w:t>¿</w:t>
+      </w:r>
+      <w:r>
+        <w:rPr>
+          <w:b/>
+        </w:rPr>
+        <w:t xml:space="preserve">Aproximadamente que </w:t>
+      </w:r>
+      <w:r>
+        <w:rPr>
+          <w:b/>
+        </w:rPr>
+        <w:t xml:space="preserve">cantidad de vehículos </w:t>
+      </w:r>
+      <w:r>
+        <w:rPr>
+          <w:b/>
+        </w:rPr>
+        <w:t>se estacionan en este lugar?</w:t>
+      </w:r>
+    </w:p>
+    <w:p>
+      <w:pPr>
+        <w:pStyle w:val="Prrafodelista"/>
+        <w:ind w:left="360"/>
+      </w:pPr>
+      <w:r>
+        <w:t>Aproximadamente entre</w:t>
+      </w:r>
+      <w:r>
+        <w:t xml:space="preserve"> unos 20</w:t>
+      </w:r>
+      <w:r>
+        <w:t xml:space="preserve"> a </w:t>
+      </w:r>
+      <w:r>
+        <w:t xml:space="preserve">25 </w:t>
+      </w:r>
+      <w:r>
+        <w:t>vehículos.</w:t>
       </w:r>
     </w:p>
     <w:p>
@@ -104,12 +527,51 @@
           <w:ilvl w:val="0"/>
           <w:numId w:val="1"/>
         </w:numPr>
-        <w:rPr>
-          <w:b/>
-        </w:rPr>
-      </w:pPr>
-      <w:r>
-        <w:t>Podría contarme sobre este lugar</w:t>
+      </w:pPr>
+      <w:r>
+        <w:rPr>
+          <w:b/>
+        </w:rPr>
+        <w:t>¿Cómo esta distribuidos los parqueos?</w:t>
+      </w:r>
+    </w:p>
+    <w:p>
+      <w:pPr>
+        <w:pStyle w:val="Prrafodelista"/>
+        <w:ind w:left="360"/>
+      </w:pPr>
+      <w:r>
+        <w:t xml:space="preserve">Cuan se vendió cada casa, se asignó un lugar de parqueo por vivienda, </w:t>
+      </w:r>
+      <w:r>
+        <w:t xml:space="preserve">cada parqueo tiene un número </w:t>
+      </w:r>
+      <w:r>
+        <w:t>y nadie puede estacionarse en los lugares de quien sea.</w:t>
+      </w:r>
+    </w:p>
+    <w:p>
+      <w:pPr>
+        <w:pStyle w:val="Prrafodelista"/>
+        <w:ind w:left="360"/>
+      </w:pPr>
+      <w:r>
+        <w:t xml:space="preserve">Para </w:t>
+      </w:r>
+      <w:r>
+        <w:t>la visitas se tiene 6</w:t>
+      </w:r>
+      <w:r>
+        <w:t xml:space="preserve"> </w:t>
+      </w:r>
+      <w:r>
+        <w:t>parqueos</w:t>
+      </w:r>
+      <w:r>
+        <w:t xml:space="preserve"> para la movilidades, ya si es que no abastece también hay fuera del condominio </w:t>
+      </w:r>
+      <w:r>
+        <w:t>12 parqueos que pueden ser utilizados por ellos.</w:t>
       </w:r>
     </w:p>
     <w:p>
@@ -124,7 +586,37 @@
         </w:rPr>
       </w:pPr>
       <w:r>
-        <w:t>¿Qué cantidad de personas alquilan en este lugar?</w:t>
+        <w:rPr>
+          <w:b/>
+        </w:rPr>
+        <w:t>¿Qué opina s</w:t>
+      </w:r>
+      <w:r>
+        <w:rPr>
+          <w:b/>
+        </w:rPr>
+        <w:t>obre la seguridad en este lugar?</w:t>
+      </w:r>
+    </w:p>
+    <w:p>
+      <w:pPr>
+        <w:pStyle w:val="Prrafodelista"/>
+        <w:ind w:left="360"/>
+      </w:pPr>
+      <w:r>
+        <w:t>Solo tenemos guardias de seguridad de la empresa G4S,</w:t>
+      </w:r>
+      <w:r>
+        <w:t xml:space="preserve"> que normalmente realizan relevo</w:t>
+      </w:r>
+      <w:r>
+        <w:t>s</w:t>
+      </w:r>
+      <w:r>
+        <w:t xml:space="preserve"> cada 12 horas</w:t>
+      </w:r>
+      <w:r>
+        <w:t>, y cubren la guardia tanto en las trancas como en el mismo Condominio.</w:t>
       </w:r>
     </w:p>
     <w:p>
@@ -134,12 +626,42 @@
           <w:ilvl w:val="0"/>
           <w:numId w:val="1"/>
         </w:numPr>
-        <w:rPr>
-          <w:b/>
-        </w:rPr>
-      </w:pPr>
-      <w:r>
-        <w:t>¿Qué cantidad de vehículos aproximadamente pertenecen a este lugar?</w:t>
+      </w:pPr>
+      <w:r>
+        <w:rPr>
+          <w:b/>
+        </w:rPr>
+        <w:t>¿Cómo se realiza el registro de ingreso o salida en el Condominio?</w:t>
+      </w:r>
+    </w:p>
+    <w:p>
+      <w:pPr>
+        <w:pStyle w:val="Prrafodelista"/>
+        <w:ind w:left="360"/>
+      </w:pPr>
+      <w:r>
+        <w:t xml:space="preserve">Para el ingreso, se le pide el carnet o breve, y a </w:t>
+      </w:r>
+      <w:r>
+        <w:t>qué</w:t>
+      </w:r>
+      <w:r>
+        <w:t xml:space="preserve"> departamento </w:t>
+      </w:r>
+      <w:r>
+        <w:t>está</w:t>
+      </w:r>
+      <w:r>
+        <w:t xml:space="preserve"> ingresando.</w:t>
+      </w:r>
+    </w:p>
+    <w:p>
+      <w:pPr>
+        <w:pStyle w:val="Prrafodelista"/>
+        <w:ind w:left="360"/>
+      </w:pPr>
+      <w:r>
+        <w:t>Ya para la salida, se realiza la devolución del documento que el entrego para su ingreso.</w:t>
       </w:r>
     </w:p>
     <w:p>
@@ -154,7 +676,25 @@
         </w:rPr>
       </w:pPr>
       <w:r>
-        <w:t>¿Qué opina sobre la seguridad en este lugar?</w:t>
+        <w:rPr>
+          <w:b/>
+        </w:rPr>
+        <w:t>¿Qué le parece e</w:t>
+      </w:r>
+      <w:r>
+        <w:rPr>
+          <w:b/>
+        </w:rPr>
+        <w:t>l personal de seguridad que hay?</w:t>
+      </w:r>
+    </w:p>
+    <w:p>
+      <w:pPr>
+        <w:pStyle w:val="Prrafodelista"/>
+        <w:ind w:left="360"/>
+      </w:pPr>
+      <w:r>
+        <w:t>Son personas que cumplen su horario de trabajo, la empresa es una empresa responsable, es por eso que no cambiamos de empresa de seguridad, porque ya llevan muchos años brindándonos el servicio.</w:t>
       </w:r>
     </w:p>
     <w:p>
@@ -169,7 +709,22 @@
         </w:rPr>
       </w:pPr>
       <w:r>
-        <w:t>¿Qué le parece el personal de seguridad que hay?</w:t>
+        <w:rPr>
+          <w:b/>
+        </w:rPr>
+        <w:t>¿Ha tenido algún robo, daño, o problema con su motorizado dentro de este lugar?</w:t>
+      </w:r>
+    </w:p>
+    <w:p>
+      <w:pPr>
+        <w:pStyle w:val="Prrafodelista"/>
+        <w:ind w:left="360"/>
+      </w:pPr>
+      <w:r>
+        <w:t>Se ha dado muchas veces, siendo a veces los hijos de los mismos vivientes</w:t>
+      </w:r>
+      <w:r>
+        <w:t>.</w:t>
       </w:r>
     </w:p>
     <w:p>
@@ -184,13 +739,37 @@
         </w:rPr>
       </w:pPr>
       <w:r>
+        <w:rPr>
+          <w:b/>
+        </w:rPr>
         <w:t>¿</w:t>
       </w:r>
       <w:r>
-        <w:t>Cree usted que el servicio de estacionamiento que brinda este lugar es suficiente</w:t>
-      </w:r>
-      <w:r>
+        <w:rPr>
+          <w:b/>
+        </w:rPr>
+        <w:t>Hay algún horario de ingreso y salida para los vehículos</w:t>
+      </w:r>
+      <w:r>
+        <w:rPr>
+          <w:b/>
+        </w:rPr>
         <w:t>?</w:t>
+      </w:r>
+    </w:p>
+    <w:p>
+      <w:pPr>
+        <w:pStyle w:val="Prrafodelista"/>
+        <w:ind w:left="360"/>
+      </w:pPr>
+      <w:r>
+        <w:t xml:space="preserve">El ingreso es libre </w:t>
+      </w:r>
+      <w:r>
+        <w:t xml:space="preserve">y a cualquier horario </w:t>
+      </w:r>
+      <w:r>
+        <w:t>para todo viviente de este condominio.</w:t>
       </w:r>
     </w:p>
     <w:p>
@@ -205,7 +784,37 @@
         </w:rPr>
       </w:pPr>
       <w:r>
-        <w:t>¿Ha tenido algún robo, daño, o problema con su motorizado dentro de este lugar?</w:t>
+        <w:rPr>
+          <w:b/>
+        </w:rPr>
+        <w:t>¿Se ha visto afectado por alguna sanción emitida por el condominio?</w:t>
+      </w:r>
+    </w:p>
+    <w:p>
+      <w:pPr>
+        <w:pStyle w:val="Prrafodelista"/>
+        <w:ind w:left="360"/>
+      </w:pPr>
+      <w:r>
+        <w:lastRenderedPageBreak/>
+        <w:t>El condominio multa por daños y perjuicios que puedan causar los mismos propietarios, ya sea tray</w:t>
+      </w:r>
+      <w:r>
+        <w:t>endo personas conflictivas.</w:t>
+      </w:r>
+    </w:p>
+    <w:p>
+      <w:pPr>
+        <w:pStyle w:val="Prrafodelista"/>
+        <w:ind w:left="360"/>
+      </w:pPr>
+      <w:r>
+        <w:t>Todo está</w:t>
+      </w:r>
+      <w:bookmarkStart w:id="0" w:name="_GoBack"/>
+      <w:bookmarkEnd w:id="0"/>
+      <w:r>
+        <w:t xml:space="preserve"> en el reglamento del condominio.</w:t>
       </w:r>
     </w:p>
     <w:p>
@@ -220,13 +829,31 @@
         </w:rPr>
       </w:pPr>
       <w:r>
+        <w:rPr>
+          <w:b/>
+        </w:rPr>
         <w:t>¿</w:t>
       </w:r>
       <w:r>
-        <w:t>Hay algún horario de ingreso y salida para los vehículos</w:t>
-      </w:r>
-      <w:r>
+        <w:rPr>
+          <w:b/>
+        </w:rPr>
+        <w:t>Recibe visitas constantemente</w:t>
+      </w:r>
+      <w:r>
+        <w:rPr>
+          <w:b/>
+        </w:rPr>
         <w:t>?</w:t>
+      </w:r>
+    </w:p>
+    <w:p>
+      <w:pPr>
+        <w:pStyle w:val="Prrafodelista"/>
+        <w:ind w:left="360"/>
+      </w:pPr>
+      <w:r>
+        <w:t>En ocasiones sí, pero en otras no, ya que igual cada persona viviente trabaja en algún negocio que nos tiene ocupado.</w:t>
       </w:r>
     </w:p>
     <w:p>
@@ -241,7 +868,22 @@
         </w:rPr>
       </w:pPr>
       <w:r>
-        <w:t>¿Se ha visto afectado por alguna sanción emitida por el condominio?</w:t>
+        <w:rPr>
+          <w:b/>
+        </w:rPr>
+        <w:t>Las visitas que recibe ¿Alguna vez se han quejado de la recepción?</w:t>
+      </w:r>
+    </w:p>
+    <w:p>
+      <w:pPr>
+        <w:pStyle w:val="Prrafodelista"/>
+        <w:ind w:left="360"/>
+      </w:pPr>
+      <w:r>
+        <w:t>Si, a veces los guardias, no dejan ingresar hasta tener la certeza de qu</w:t>
+      </w:r>
+      <w:r>
+        <w:t>e es una visita, que venga el viviente que será visitado.</w:t>
       </w:r>
     </w:p>
     <w:p>
@@ -256,61 +898,32 @@
         </w:rPr>
       </w:pPr>
       <w:r>
-        <w:t>¿</w:t>
-      </w:r>
-      <w:r>
-        <w:t>Recibe visitas constantemente</w:t>
-      </w:r>
-      <w:r>
+        <w:rPr>
+          <w:b/>
+        </w:rPr>
+        <w:t xml:space="preserve">¿Qué </w:t>
+      </w:r>
+      <w:r>
+        <w:rPr>
+          <w:b/>
+        </w:rPr>
+        <w:t>reglamento existe en este condominio</w:t>
+      </w:r>
+      <w:r>
+        <w:rPr>
+          <w:b/>
+        </w:rPr>
         <w:t>?</w:t>
       </w:r>
     </w:p>
     <w:p>
       <w:pPr>
         <w:pStyle w:val="Prrafodelista"/>
-        <w:numPr>
-          <w:ilvl w:val="0"/>
-          <w:numId w:val="1"/>
-        </w:numPr>
-        <w:rPr>
-          <w:b/>
-        </w:rPr>
-      </w:pPr>
-      <w:r>
-        <w:t>Las visitas que recibe</w:t>
-      </w:r>
-      <w:r>
-        <w:t xml:space="preserve"> ¿Alguna vez se han quejado de la recepción?</w:t>
-      </w:r>
-    </w:p>
-    <w:p>
-      <w:pPr>
-        <w:pStyle w:val="Prrafodelista"/>
-        <w:numPr>
-          <w:ilvl w:val="0"/>
-          <w:numId w:val="1"/>
-        </w:numPr>
-        <w:rPr>
-          <w:b/>
-        </w:rPr>
-      </w:pPr>
-      <w:r>
-        <w:t xml:space="preserve">¿Qué </w:t>
-      </w:r>
-      <w:r>
-        <w:t>reglamento existe en este condominio</w:t>
-      </w:r>
-      <w:r>
-        <w:t>?</w:t>
-      </w:r>
-    </w:p>
-    <w:p>
-      <w:pPr>
-        <w:ind w:left="360"/>
-        <w:rPr>
-          <w:b/>
-        </w:rPr>
-      </w:pPr>
+        <w:ind w:left="360"/>
+      </w:pPr>
+      <w:r>
+        <w:t>Tenemos unos libros dictan y rigen las normas de este condominio, que como todo viviente tiene el derecho y el deber de cumplirlas.</w:t>
+      </w:r>
     </w:p>
     <w:p>
       <w:pPr>
@@ -327,8 +940,6 @@
     </w:p>
     <w:p>
       <w:pPr>
-        <w:ind w:left="360"/>
-        <w:jc w:val="center"/>
         <w:rPr>
           <w:b/>
         </w:rPr>
@@ -338,14 +949,280 @@
           <w:b/>
         </w:rPr>
         <w:lastRenderedPageBreak/>
-        <w:t>Entrevista con la empresa de seguridad “XX”</w:t>
-      </w:r>
-    </w:p>
-    <w:p>
-      <w:pPr>
-        <w:ind w:left="360"/>
-        <w:rPr>
-          <w:b/>
+        <w:t>Entrevista con la empresa de seguridad “</w:t>
+      </w:r>
+      <w:r>
+        <w:rPr>
+          <w:b/>
+        </w:rPr>
+        <w:t>G4S</w:t>
+      </w:r>
+      <w:r>
+        <w:rPr>
+          <w:b/>
+        </w:rPr>
+        <w:t>”</w:t>
+      </w:r>
+    </w:p>
+    <w:p>
+      <w:pPr>
+        <w:pStyle w:val="Sinespaciado"/>
+        <w:rPr>
+          <w:lang w:val="es-BO"/>
+        </w:rPr>
+      </w:pPr>
+      <w:proofErr w:type="gramStart"/>
+      <w:r>
+        <w:rPr>
+          <w:b/>
+          <w:lang w:val="es-BO"/>
+        </w:rPr>
+        <w:t>Lugar :</w:t>
+      </w:r>
+      <w:proofErr w:type="gramEnd"/>
+      <w:r>
+        <w:rPr>
+          <w:lang w:val="es-BO"/>
+        </w:rPr>
+        <w:t xml:space="preserve"> </w:t>
+      </w:r>
+      <w:r>
+        <w:rPr>
+          <w:lang w:val="es-BO"/>
+        </w:rPr>
+        <w:t>Empresa de Telecomunicaciones “</w:t>
+      </w:r>
+      <w:proofErr w:type="spellStart"/>
+      <w:r>
+        <w:rPr>
+          <w:lang w:val="es-BO"/>
+        </w:rPr>
+        <w:t>Tigo</w:t>
+      </w:r>
+      <w:proofErr w:type="spellEnd"/>
+      <w:r>
+        <w:rPr>
+          <w:lang w:val="es-BO"/>
+        </w:rPr>
+        <w:t>”</w:t>
+      </w:r>
+    </w:p>
+    <w:p>
+      <w:pPr>
+        <w:pStyle w:val="Sinespaciado"/>
+        <w:rPr>
+          <w:lang w:val="es-BO"/>
+        </w:rPr>
+      </w:pPr>
+      <w:r>
+        <w:rPr>
+          <w:b/>
+          <w:lang w:val="es-BO"/>
+        </w:rPr>
+        <w:t>Duración</w:t>
+      </w:r>
+      <w:r>
+        <w:rPr>
+          <w:lang w:val="es-BO"/>
+        </w:rPr>
+        <w:t>: 2</w:t>
+      </w:r>
+      <w:r>
+        <w:rPr>
+          <w:lang w:val="es-BO"/>
+        </w:rPr>
+        <w:t>0 minutos</w:t>
+      </w:r>
+    </w:p>
+    <w:p>
+      <w:pPr>
+        <w:pStyle w:val="Sinespaciado"/>
+        <w:rPr>
+          <w:b/>
+          <w:lang w:val="es-BO"/>
+        </w:rPr>
+      </w:pPr>
+      <w:r>
+        <w:rPr>
+          <w:b/>
+          <w:lang w:val="es-BO"/>
+        </w:rPr>
+        <w:t>Datos  de la Empresa</w:t>
+      </w:r>
+    </w:p>
+    <w:p>
+      <w:pPr>
+        <w:pStyle w:val="Sinespaciado"/>
+        <w:rPr>
+          <w:lang w:val="es-BO"/>
+        </w:rPr>
+      </w:pPr>
+      <w:r>
+        <w:rPr>
+          <w:b/>
+          <w:lang w:val="es-BO"/>
+        </w:rPr>
+        <w:t>Nombre:</w:t>
+      </w:r>
+      <w:r>
+        <w:rPr>
+          <w:lang w:val="es-BO"/>
+        </w:rPr>
+        <w:t xml:space="preserve">   </w:t>
+      </w:r>
+      <w:r>
+        <w:rPr>
+          <w:lang w:val="es-BO"/>
+        </w:rPr>
+        <w:tab/>
+        <w:t>G4S</w:t>
+      </w:r>
+    </w:p>
+    <w:p>
+      <w:pPr>
+        <w:pStyle w:val="Sinespaciado"/>
+        <w:rPr>
+          <w:lang w:val="es-BO"/>
+        </w:rPr>
+      </w:pPr>
+      <w:r>
+        <w:rPr>
+          <w:b/>
+          <w:lang w:val="es-BO"/>
+        </w:rPr>
+        <w:t>(  * ) Privada</w:t>
+      </w:r>
+      <w:r>
+        <w:rPr>
+          <w:lang w:val="es-BO"/>
+        </w:rPr>
+        <w:t xml:space="preserve">               (  ) Estatal</w:t>
+      </w:r>
+    </w:p>
+    <w:p>
+      <w:pPr>
+        <w:pStyle w:val="Sinespaciado"/>
+        <w:rPr>
+          <w:b/>
+          <w:lang w:val="es-BO"/>
+        </w:rPr>
+      </w:pPr>
+      <w:r>
+        <w:rPr>
+          <w:b/>
+          <w:lang w:val="es-BO"/>
+        </w:rPr>
+        <w:t>Datos del Entrevistado</w:t>
+      </w:r>
+    </w:p>
+    <w:p>
+      <w:pPr>
+        <w:pStyle w:val="Sinespaciado"/>
+        <w:rPr>
+          <w:lang w:val="es-BO"/>
+        </w:rPr>
+      </w:pPr>
+      <w:r>
+        <w:rPr>
+          <w:b/>
+          <w:lang w:val="es-BO"/>
+        </w:rPr>
+        <w:t>Nombre:</w:t>
+      </w:r>
+      <w:r>
+        <w:rPr>
+          <w:lang w:val="es-BO"/>
+        </w:rPr>
+        <w:t xml:space="preserve"> Sr</w:t>
+      </w:r>
+      <w:r>
+        <w:rPr>
+          <w:lang w:val="es-BO"/>
+        </w:rPr>
+        <w:t xml:space="preserve">. </w:t>
+      </w:r>
+      <w:r>
+        <w:rPr>
+          <w:lang w:val="es-BO"/>
+        </w:rPr>
+        <w:t>Urbano Molina Cuellar</w:t>
+      </w:r>
+    </w:p>
+    <w:p>
+      <w:pPr>
+        <w:pStyle w:val="Sinespaciado"/>
+        <w:rPr>
+          <w:lang w:val="es-BO"/>
+        </w:rPr>
+      </w:pPr>
+      <w:r>
+        <w:rPr>
+          <w:b/>
+          <w:lang w:val="es-BO"/>
+        </w:rPr>
+        <w:t>Cargo:</w:t>
+      </w:r>
+      <w:r>
+        <w:rPr>
+          <w:lang w:val="es-BO"/>
+        </w:rPr>
+        <w:t xml:space="preserve"> </w:t>
+      </w:r>
+      <w:r>
+        <w:rPr>
+          <w:lang w:val="es-BO"/>
+        </w:rPr>
+        <w:t>Guardia</w:t>
+      </w:r>
+    </w:p>
+    <w:p>
+      <w:pPr>
+        <w:pStyle w:val="Sinespaciado"/>
+        <w:rPr>
+          <w:b/>
+          <w:lang w:val="es-BO"/>
+        </w:rPr>
+      </w:pPr>
+      <w:r>
+        <w:rPr>
+          <w:b/>
+          <w:lang w:val="es-BO"/>
+        </w:rPr>
+        <w:t>Datos del Entrevistador</w:t>
+      </w:r>
+    </w:p>
+    <w:p>
+      <w:pPr>
+        <w:pStyle w:val="Sinespaciado"/>
+        <w:rPr>
+          <w:lang w:val="es-BO"/>
+        </w:rPr>
+      </w:pPr>
+      <w:r>
+        <w:rPr>
+          <w:b/>
+          <w:lang w:val="es-BO"/>
+        </w:rPr>
+        <w:t>Nombre:</w:t>
+      </w:r>
+      <w:r>
+        <w:rPr>
+          <w:lang w:val="es-BO"/>
+        </w:rPr>
+        <w:t xml:space="preserve"> </w:t>
+      </w:r>
+      <w:r>
+        <w:rPr>
+          <w:lang w:val="es-BO"/>
+        </w:rPr>
+        <w:t>Juan Milton Chambi Mendoza</w:t>
+      </w:r>
+    </w:p>
+    <w:p>
+      <w:pPr>
+        <w:pStyle w:val="Sinespaciado"/>
+        <w:rPr>
+          <w:lang w:val="es-BO"/>
         </w:rPr>
       </w:pPr>
     </w:p>
@@ -361,7 +1238,22 @@
         </w:rPr>
       </w:pPr>
       <w:r>
-        <w:t>¿Cuál es su nombre?</w:t>
+        <w:rPr>
+          <w:b/>
+        </w:rPr>
+        <w:t>Cuénteme un poco sobre su empresa</w:t>
+      </w:r>
+    </w:p>
+    <w:p>
+      <w:pPr>
+        <w:pStyle w:val="Prrafodelista"/>
+        <w:ind w:left="360"/>
+      </w:pPr>
+      <w:r>
+        <w:t xml:space="preserve">La </w:t>
+      </w:r>
+      <w:r>
+        <w:t>empresa G4S, conocida como grupo de cuatro socios, brindamos seguridad a diferentes lugares, mayormente empresas. Esta empresa está en varios países, Colombia, Perú, Estados Unidos. En Santa Cruz somos cerca de dos mil a tres mil personas.</w:t>
       </w:r>
     </w:p>
     <w:p>
@@ -376,7 +1268,41 @@
         </w:rPr>
       </w:pPr>
       <w:r>
-        <w:t>¿Qué cargo ocupa en la empresa?</w:t>
+        <w:rPr>
+          <w:b/>
+        </w:rPr>
+        <w:t xml:space="preserve">¿Qué información ustedes recolectan mayormente aquí en </w:t>
+      </w:r>
+      <w:proofErr w:type="spellStart"/>
+      <w:r>
+        <w:rPr>
+          <w:b/>
+        </w:rPr>
+        <w:t>Tigo</w:t>
+      </w:r>
+      <w:proofErr w:type="spellEnd"/>
+      <w:r>
+        <w:rPr>
+          <w:b/>
+        </w:rPr>
+        <w:t>?</w:t>
+      </w:r>
+    </w:p>
+    <w:p>
+      <w:pPr>
+        <w:pStyle w:val="Prrafodelista"/>
+        <w:ind w:left="360"/>
+      </w:pPr>
+      <w:r>
+        <w:t xml:space="preserve">Entrego mayormente a la oficina central, registro de todo tipo de acciones, ya sean llamadas, permisos, personas que ingresan, salen, ya que al final del día se tiene que entregar una hoja con el informe del día a </w:t>
+      </w:r>
+      <w:proofErr w:type="spellStart"/>
+      <w:r>
+        <w:t>Tigo</w:t>
+      </w:r>
+      <w:proofErr w:type="spellEnd"/>
+      <w:r>
+        <w:t>, el encargado del área, Gonzalo pide que se tenga registrado todo tipo de acciones que se realiza.</w:t>
       </w:r>
     </w:p>
     <w:p>
@@ -391,7 +1317,71 @@
         </w:rPr>
       </w:pPr>
       <w:r>
-        <w:t>Cuénteme un poco sobre este trabajo</w:t>
+        <w:rPr>
+          <w:b/>
+        </w:rPr>
+        <w:t xml:space="preserve">¿Qué información ustedes piden para los vehículos que ingresan y salen de </w:t>
+      </w:r>
+      <w:proofErr w:type="spellStart"/>
+      <w:r>
+        <w:rPr>
+          <w:b/>
+        </w:rPr>
+        <w:t>Tigo</w:t>
+      </w:r>
+      <w:proofErr w:type="spellEnd"/>
+      <w:r>
+        <w:rPr>
+          <w:b/>
+        </w:rPr>
+        <w:t>?</w:t>
+      </w:r>
+    </w:p>
+    <w:p>
+      <w:pPr>
+        <w:pStyle w:val="Prrafodelista"/>
+        <w:ind w:left="360"/>
+      </w:pPr>
+      <w:proofErr w:type="spellStart"/>
+      <w:r>
+        <w:t>Tigo</w:t>
+      </w:r>
+      <w:proofErr w:type="spellEnd"/>
+      <w:r>
+        <w:t xml:space="preserve"> nos entrega un documento, con la información que ellos quieren que anotemos, en esa hoja nosotros tomamos los datos de los vehículos, y al final del día lo entregamos.</w:t>
+      </w:r>
+    </w:p>
+    <w:p>
+      <w:pPr>
+        <w:pStyle w:val="Prrafodelista"/>
+        <w:ind w:left="360"/>
+      </w:pPr>
+      <w:r>
+        <w:t xml:space="preserve">También normalmente piden informes de los vehículos de </w:t>
+      </w:r>
+      <w:proofErr w:type="spellStart"/>
+      <w:r>
+        <w:t>Tigo</w:t>
+      </w:r>
+      <w:proofErr w:type="spellEnd"/>
+      <w:r>
+        <w:t xml:space="preserve">, a </w:t>
+      </w:r>
+      <w:proofErr w:type="spellStart"/>
+      <w:r>
+        <w:t>que</w:t>
+      </w:r>
+      <w:proofErr w:type="spellEnd"/>
+      <w:r>
+        <w:t xml:space="preserve"> horas ingresan, a </w:t>
+      </w:r>
+      <w:proofErr w:type="spellStart"/>
+      <w:r>
+        <w:t>que</w:t>
+      </w:r>
+      <w:proofErr w:type="spellEnd"/>
+      <w:r>
+        <w:t xml:space="preserve"> horas salen, horas de estacionado, horas fuera para cada vehículo, normalmente yo paso a eso de las diez de la mañana y a las cuatro de la tarde vehículo por vehículo para revisarlo y anotarlo como presente.</w:t>
       </w:r>
     </w:p>
     <w:p>
@@ -406,7 +1396,45 @@
         </w:rPr>
       </w:pPr>
       <w:r>
-        <w:t>¿Qué clase de servicios brindan en la empresa?</w:t>
+        <w:rPr>
+          <w:b/>
+        </w:rPr>
+        <w:t xml:space="preserve">En caso de pérdida, robo, o algún problema </w:t>
+      </w:r>
+      <w:r>
+        <w:rPr>
+          <w:b/>
+        </w:rPr>
+        <w:t>¿</w:t>
+      </w:r>
+      <w:r>
+        <w:rPr>
+          <w:b/>
+        </w:rPr>
+        <w:t>De qué manera la empresa responde</w:t>
+      </w:r>
+      <w:r>
+        <w:rPr>
+          <w:b/>
+        </w:rPr>
+        <w:t>?</w:t>
+      </w:r>
+    </w:p>
+    <w:p>
+      <w:pPr>
+        <w:pStyle w:val="Prrafodelista"/>
+        <w:ind w:left="360"/>
+      </w:pPr>
+      <w:r>
+        <w:t xml:space="preserve">Para casos en que se pierde algún objeto, normalmente la empresa G4S responde por la pérdida material, ya que eso se tiene establecido en el contrato, en el contrato se estableció </w:t>
+      </w:r>
+      <w:proofErr w:type="gramStart"/>
+      <w:r>
+        <w:t>de que</w:t>
+      </w:r>
+      <w:proofErr w:type="gramEnd"/>
+      <w:r>
+        <w:t xml:space="preserve"> nosotros responderemos por los materiales que se hayan perdido, aunque al final también la empresa descuenta al guardia de turno.</w:t>
       </w:r>
     </w:p>
     <w:p>
@@ -421,7 +1449,19 @@
         </w:rPr>
       </w:pPr>
       <w:r>
-        <w:t>¿Qué reglamente interno tienen para los guardias?</w:t>
+        <w:rPr>
+          <w:b/>
+        </w:rPr>
+        <w:t>¿Cómo definen sus horas de trabajo, o días de trabajo?</w:t>
+      </w:r>
+    </w:p>
+    <w:p>
+      <w:pPr>
+        <w:pStyle w:val="Prrafodelista"/>
+        <w:ind w:left="360"/>
+      </w:pPr>
+      <w:r>
+        <w:t>Nosotros trabajamos doce horas por día, de 7 de la mañana a 7 de la noche, pero normalmente la empresa nos da un día libre, que dependiendo en dónde estemos trabajando podría variar.</w:t>
       </w:r>
     </w:p>
     <w:p>
@@ -436,7 +1476,19 @@
         </w:rPr>
       </w:pPr>
       <w:r>
-        <w:t>¿Qué sanciones se ejecutan sobre los guardias?</w:t>
+        <w:rPr>
+          <w:b/>
+        </w:rPr>
+        <w:t>¿Qué reglamente interno tienen para los guardias?</w:t>
+      </w:r>
+    </w:p>
+    <w:p>
+      <w:pPr>
+        <w:pStyle w:val="Prrafodelista"/>
+        <w:ind w:left="360"/>
+      </w:pPr>
+      <w:r>
+        <w:t>El guardia no debe estar borracho, tiene que estar puntual en el trabajo, tiene que estar bien uniformado, muy importante ser respetuoso con los ejecutivos o personal con el que tratamos.</w:t>
       </w:r>
     </w:p>
     <w:p>
@@ -451,10 +1503,23 @@
         </w:rPr>
       </w:pPr>
       <w:r>
-        <w:t>¿Qué problemas se presentan mayormente en los entornos cerrados como colegios, condominios, etc.</w:t>
-      </w:r>
-      <w:r>
-        <w:t>?</w:t>
+        <w:rPr>
+          <w:b/>
+        </w:rPr>
+        <w:t>¿Qué medidas de seguridad ustedes tienen para en caso de un asalto o robo?</w:t>
+      </w:r>
+    </w:p>
+    <w:p>
+      <w:pPr>
+        <w:pStyle w:val="Prrafodelista"/>
+        <w:ind w:left="360"/>
+      </w:pPr>
+      <w:r>
+        <w:t xml:space="preserve">Nosotros somos responsables de evitar cualquier problema que exista en el lugar, sin embargo no todo se puede evitar, he tenido un compañero que estaba en el banco BNB y unos </w:t>
+      </w:r>
+      <w:r>
+        <w:lastRenderedPageBreak/>
+        <w:t>maleantes trataron de robar el banco, y él por querer impedir, le dieron para su tiro en la pierna.</w:t>
       </w:r>
     </w:p>
     <w:p>
@@ -469,50 +1534,29 @@
         </w:rPr>
       </w:pPr>
       <w:r>
-        <w:t>¿Qué tipo de tareas realiza normalmente en entornos cerrados?</w:t>
-      </w:r>
-    </w:p>
-    <w:p>
-      <w:pPr>
-        <w:pStyle w:val="Prrafodelista"/>
-        <w:numPr>
-          <w:ilvl w:val="0"/>
-          <w:numId w:val="2"/>
-        </w:numPr>
-        <w:rPr>
-          <w:b/>
-        </w:rPr>
-      </w:pPr>
-      <w:r>
-        <w:t>Ante situaciones de emergencia</w:t>
-      </w:r>
-      <w:r>
-        <w:t xml:space="preserve"> ¿Qué medidas normalmente se toman por el lado de los guardias?</w:t>
-      </w:r>
-    </w:p>
-    <w:p>
-      <w:pPr>
-        <w:pStyle w:val="Prrafodelista"/>
-        <w:numPr>
-          <w:ilvl w:val="0"/>
-          <w:numId w:val="2"/>
-        </w:numPr>
-        <w:rPr>
-          <w:b/>
-        </w:rPr>
-      </w:pPr>
-      <w:r>
-        <w:t>¿Qué tipo de herramientas normalmente prefieren usar los guardias?</w:t>
-      </w:r>
-    </w:p>
-    <w:p>
-      <w:pPr>
-        <w:rPr>
-          <w:b/>
-        </w:rPr>
-      </w:pPr>
-      <w:bookmarkStart w:id="0" w:name="_GoBack"/>
-      <w:bookmarkEnd w:id="0"/>
+        <w:rPr>
+          <w:b/>
+        </w:rPr>
+        <w:t>¿Qué herramientas ustedes pueden utilizar ante situaciones problemáticas?</w:t>
+      </w:r>
+    </w:p>
+    <w:p>
+      <w:pPr>
+        <w:pStyle w:val="Prrafodelista"/>
+        <w:ind w:left="360"/>
+      </w:pPr>
+      <w:r>
+        <w:t>Lo único que la empresa permite es que cada guardia tenga un tolete, sea cual sea la situación, lo máximo es un tolete, sin embargo hay algunos lugares en los que se necesita más que un tolete, entonces normalmente piden personal de la policía para esos lugares.</w:t>
+      </w:r>
+      <w:r>
+        <w:t xml:space="preserve"> En mi caso en más de una ocasión tuve que afrontar a maleantes utilizando el tolete no más. </w:t>
+      </w:r>
+      <w:r>
+        <w:rPr>
+          <w:b/>
+        </w:rPr>
+        <w:t xml:space="preserve"> </w:t>
+      </w:r>
     </w:p>
     <w:sectPr>
       <w:pgSz w:w="12240" w:h="15840" w:code="1"/>
@@ -536,7 +1580,7 @@
       <w:lvlText w:val="%1."/>
       <w:lvlJc w:val="left"/>
       <w:pPr>
-        <w:ind w:left="720" w:hanging="360"/>
+        <w:ind w:left="360" w:hanging="360"/>
       </w:pPr>
       <w:rPr>
         <w:rFonts w:hint="default"/>
@@ -548,7 +1592,7 @@
       <w:lvlText w:val="%2."/>
       <w:lvlJc w:val="left"/>
       <w:pPr>
-        <w:ind w:left="1440" w:hanging="360"/>
+        <w:ind w:left="1080" w:hanging="360"/>
       </w:pPr>
     </w:lvl>
     <w:lvl w:ilvl="2" w:tplc="0C0A001B" w:tentative="1">
@@ -557,7 +1601,7 @@
       <w:lvlText w:val="%3."/>
       <w:lvlJc w:val="right"/>
       <w:pPr>
-        <w:ind w:left="2160" w:hanging="180"/>
+        <w:ind w:left="1800" w:hanging="180"/>
       </w:pPr>
     </w:lvl>
     <w:lvl w:ilvl="3" w:tplc="0C0A000F" w:tentative="1">
@@ -566,7 +1610,7 @@
       <w:lvlText w:val="%4."/>
       <w:lvlJc w:val="left"/>
       <w:pPr>
-        <w:ind w:left="2880" w:hanging="360"/>
+        <w:ind w:left="2520" w:hanging="360"/>
       </w:pPr>
     </w:lvl>
     <w:lvl w:ilvl="4" w:tplc="0C0A0019" w:tentative="1">
@@ -575,7 +1619,7 @@
       <w:lvlText w:val="%5."/>
       <w:lvlJc w:val="left"/>
       <w:pPr>
-        <w:ind w:left="3600" w:hanging="360"/>
+        <w:ind w:left="3240" w:hanging="360"/>
       </w:pPr>
     </w:lvl>
     <w:lvl w:ilvl="5" w:tplc="0C0A001B" w:tentative="1">
@@ -584,7 +1628,7 @@
       <w:lvlText w:val="%6."/>
       <w:lvlJc w:val="right"/>
       <w:pPr>
-        <w:ind w:left="4320" w:hanging="180"/>
+        <w:ind w:left="3960" w:hanging="180"/>
       </w:pPr>
     </w:lvl>
     <w:lvl w:ilvl="6" w:tplc="0C0A000F" w:tentative="1">
@@ -593,7 +1637,7 @@
       <w:lvlText w:val="%7."/>
       <w:lvlJc w:val="left"/>
       <w:pPr>
-        <w:ind w:left="5040" w:hanging="360"/>
+        <w:ind w:left="4680" w:hanging="360"/>
       </w:pPr>
     </w:lvl>
     <w:lvl w:ilvl="7" w:tplc="0C0A0019" w:tentative="1">
@@ -602,7 +1646,7 @@
       <w:lvlText w:val="%8."/>
       <w:lvlJc w:val="left"/>
       <w:pPr>
-        <w:ind w:left="5760" w:hanging="360"/>
+        <w:ind w:left="5400" w:hanging="360"/>
       </w:pPr>
     </w:lvl>
     <w:lvl w:ilvl="8" w:tplc="0C0A001B" w:tentative="1">
@@ -611,22 +1655,25 @@
       <w:lvlText w:val="%9."/>
       <w:lvlJc w:val="right"/>
       <w:pPr>
-        <w:ind w:left="6480" w:hanging="180"/>
+        <w:ind w:left="6120" w:hanging="180"/>
       </w:pPr>
     </w:lvl>
   </w:abstractNum>
   <w:abstractNum w:abstractNumId="1">
     <w:nsid w:val="54EF0E0F"/>
     <w:multiLevelType w:val="hybridMultilevel"/>
-    <w:tmpl w:val="E9B8E2FE"/>
-    <w:lvl w:ilvl="0" w:tplc="0C0A000F">
+    <w:tmpl w:val="9B242740"/>
+    <w:lvl w:ilvl="0" w:tplc="2E7CB422">
       <w:start w:val="1"/>
       <w:numFmt w:val="decimal"/>
       <w:lvlText w:val="%1."/>
       <w:lvlJc w:val="left"/>
       <w:pPr>
-        <w:ind w:left="720" w:hanging="360"/>
-      </w:pPr>
+        <w:ind w:left="360" w:hanging="360"/>
+      </w:pPr>
+      <w:rPr>
+        <w:b/>
+      </w:rPr>
     </w:lvl>
     <w:lvl w:ilvl="1" w:tplc="0C0A0019" w:tentative="1">
       <w:start w:val="1"/>
@@ -634,7 +1681,7 @@
       <w:lvlText w:val="%2."/>
       <w:lvlJc w:val="left"/>
       <w:pPr>
-        <w:ind w:left="1440" w:hanging="360"/>
+        <w:ind w:left="1080" w:hanging="360"/>
       </w:pPr>
     </w:lvl>
     <w:lvl w:ilvl="2" w:tplc="0C0A001B" w:tentative="1">
@@ -643,7 +1690,7 @@
       <w:lvlText w:val="%3."/>
       <w:lvlJc w:val="right"/>
       <w:pPr>
-        <w:ind w:left="2160" w:hanging="180"/>
+        <w:ind w:left="1800" w:hanging="180"/>
       </w:pPr>
     </w:lvl>
     <w:lvl w:ilvl="3" w:tplc="0C0A000F" w:tentative="1">
@@ -652,7 +1699,7 @@
       <w:lvlText w:val="%4."/>
       <w:lvlJc w:val="left"/>
       <w:pPr>
-        <w:ind w:left="2880" w:hanging="360"/>
+        <w:ind w:left="2520" w:hanging="360"/>
       </w:pPr>
     </w:lvl>
     <w:lvl w:ilvl="4" w:tplc="0C0A0019" w:tentative="1">
@@ -661,7 +1708,7 @@
       <w:lvlText w:val="%5."/>
       <w:lvlJc w:val="left"/>
       <w:pPr>
-        <w:ind w:left="3600" w:hanging="360"/>
+        <w:ind w:left="3240" w:hanging="360"/>
       </w:pPr>
     </w:lvl>
     <w:lvl w:ilvl="5" w:tplc="0C0A001B" w:tentative="1">
@@ -670,7 +1717,7 @@
       <w:lvlText w:val="%6."/>
       <w:lvlJc w:val="right"/>
       <w:pPr>
-        <w:ind w:left="4320" w:hanging="180"/>
+        <w:ind w:left="3960" w:hanging="180"/>
       </w:pPr>
     </w:lvl>
     <w:lvl w:ilvl="6" w:tplc="0C0A000F" w:tentative="1">
@@ -679,7 +1726,7 @@
       <w:lvlText w:val="%7."/>
       <w:lvlJc w:val="left"/>
       <w:pPr>
-        <w:ind w:left="5040" w:hanging="360"/>
+        <w:ind w:left="4680" w:hanging="360"/>
       </w:pPr>
     </w:lvl>
     <w:lvl w:ilvl="7" w:tplc="0C0A0019" w:tentative="1">
@@ -688,7 +1735,7 @@
       <w:lvlText w:val="%8."/>
       <w:lvlJc w:val="left"/>
       <w:pPr>
-        <w:ind w:left="5760" w:hanging="360"/>
+        <w:ind w:left="5400" w:hanging="360"/>
       </w:pPr>
     </w:lvl>
     <w:lvl w:ilvl="8" w:tplc="0C0A001B" w:tentative="1">
@@ -697,7 +1744,7 @@
       <w:lvlText w:val="%9."/>
       <w:lvlJc w:val="right"/>
       <w:pPr>
-        <w:ind w:left="6480" w:hanging="180"/>
+        <w:ind w:left="6120" w:hanging="180"/>
       </w:pPr>
     </w:lvl>
   </w:abstractNum>
@@ -1142,6 +2189,19 @@
       <w:contextualSpacing/>
     </w:pPr>
   </w:style>
+  <w:style w:type="paragraph" w:styleId="Sinespaciado">
+    <w:name w:val="No Spacing"/>
+    <w:uiPriority w:val="1"/>
+    <w:qFormat/>
+    <w:rsid w:val="00CA5583"/>
+    <w:pPr>
+      <w:spacing w:after="0" w:line="240" w:lineRule="auto"/>
+    </w:pPr>
+    <w:rPr>
+      <w:rFonts w:ascii="Calibri" w:eastAsia="Calibri" w:hAnsi="Calibri" w:cs="Times New Roman"/>
+      <w:lang w:val="en-US"/>
+    </w:rPr>
+  </w:style>
 </w:styles>
 </file>
 

</xml_diff>